<commit_message>
final report updated with files and dir structure
</commit_message>
<xml_diff>
--- a/protject-report/final-report.docx
+++ b/protject-report/final-report.docx
@@ -5063,15 +5063,7 @@
           <w:sz w:val="28"/>
           <w:szCs w:val="28"/>
         </w:rPr>
-        <w:t xml:space="preserve">2.2 </w:t>
-      </w:r>
-      <w:r>
-        <w:rPr>
-          <w:b/>
-          <w:sz w:val="28"/>
-          <w:szCs w:val="28"/>
-        </w:rPr>
-        <w:t>Python as a Tool for Financial Analytics</w:t>
+        <w:t>2.2 Python as a Tool for Financial Analytics</w:t>
       </w:r>
     </w:p>
     <w:p>
@@ -6069,15 +6061,7 @@
           <w:sz w:val="36"/>
           <w:szCs w:val="36"/>
         </w:rPr>
-        <w:t>Chapter-</w:t>
-      </w:r>
-      <w:r>
-        <w:rPr>
-          <w:b/>
-          <w:sz w:val="36"/>
-          <w:szCs w:val="36"/>
-        </w:rPr>
-        <w:t>3</w:t>
+        <w:t>Chapter-3</w:t>
       </w:r>
       <w:r>
         <w:rPr>
@@ -6357,15 +6341,7 @@
           <w:sz w:val="28"/>
           <w:szCs w:val="28"/>
         </w:rPr>
-        <w:t>3.1</w:t>
-      </w:r>
-      <w:r>
-        <w:rPr>
-          <w:b/>
-          <w:sz w:val="28"/>
-          <w:szCs w:val="28"/>
-        </w:rPr>
-        <w:t>.1</w:t>
+        <w:t>3.1.1</w:t>
       </w:r>
       <w:r>
         <w:rPr>
@@ -6782,14 +6758,7 @@
           <w:sz w:val="28"/>
           <w:szCs w:val="28"/>
         </w:rPr>
-        <w:t xml:space="preserve"> Version 3.11 as it is compatible with the necessary libraries and frameworks.</w:t>
-      </w:r>
-      <w:r>
-        <w:rPr>
-          <w:sz w:val="28"/>
-          <w:szCs w:val="28"/>
-        </w:rPr>
-        <w:t xml:space="preserve"> </w:t>
+        <w:t xml:space="preserve"> Version 3.11 as it is compatible with the necessary libraries and frameworks. </w:t>
       </w:r>
     </w:p>
     <w:p>
@@ -7482,13 +7451,7 @@
         <w:rPr>
           <w:b/>
         </w:rPr>
-        <w:t>3.</w:t>
-      </w:r>
-      <w:r>
-        <w:rPr>
-          <w:b/>
-        </w:rPr>
-        <w:t>2</w:t>
+        <w:t>3.2</w:t>
       </w:r>
       <w:r>
         <w:t xml:space="preserve"> </w:t>
@@ -7561,15 +7524,7 @@
           <w:sz w:val="28"/>
           <w:szCs w:val="28"/>
         </w:rPr>
-        <w:t>3.</w:t>
-      </w:r>
-      <w:r>
-        <w:rPr>
-          <w:b/>
-          <w:sz w:val="28"/>
-          <w:szCs w:val="28"/>
-        </w:rPr>
-        <w:t>2.1 Python</w:t>
+        <w:t>3.2.1 Python</w:t>
       </w:r>
     </w:p>
     <w:p>
@@ -7741,15 +7696,7 @@
           <w:sz w:val="28"/>
           <w:szCs w:val="28"/>
         </w:rPr>
-        <w:t xml:space="preserve">2.4 </w:t>
-      </w:r>
-      <w:r>
-        <w:rPr>
-          <w:b/>
-          <w:sz w:val="28"/>
-          <w:szCs w:val="28"/>
-        </w:rPr>
-        <w:t>Plotly</w:t>
+        <w:t>2.4 Plotly</w:t>
       </w:r>
     </w:p>
     <w:p>
@@ -8553,13 +8500,7 @@
         <w:rPr>
           <w:b/>
         </w:rPr>
-        <w:t>3.</w:t>
-      </w:r>
-      <w:r>
-        <w:rPr>
-          <w:b/>
-        </w:rPr>
-        <w:t>3</w:t>
+        <w:t>3.3</w:t>
       </w:r>
       <w:r>
         <w:t xml:space="preserve"> </w:t>
@@ -9029,6 +8970,7 @@
       </w:pPr>
       <w:r>
         <w:rPr>
+          <w:noProof/>
           <w:sz w:val="24"/>
           <w:szCs w:val="24"/>
         </w:rPr>
@@ -9099,8 +9041,6 @@
         </w:rPr>
         <w:t>Level 1:</w:t>
       </w:r>
-      <w:bookmarkStart w:id="0" w:name="_GoBack"/>
-      <w:bookmarkEnd w:id="0"/>
     </w:p>
     <w:p>
       <w:pPr>
@@ -9305,6 +9245,7 @@
       </w:pPr>
       <w:r>
         <w:rPr>
+          <w:noProof/>
           <w:sz w:val="24"/>
           <w:szCs w:val="24"/>
         </w:rPr>
@@ -9557,21 +9498,7 @@
           <w:sz w:val="24"/>
           <w:szCs w:val="24"/>
         </w:rPr>
-        <w:t xml:space="preserve">Formatting data into a structured CSV or </w:t>
-      </w:r>
-      <w:r>
-        <w:rPr>
-          <w:sz w:val="24"/>
-          <w:szCs w:val="24"/>
-        </w:rPr>
-        <w:t>Data Frame</w:t>
-      </w:r>
-      <w:r>
-        <w:rPr>
-          <w:sz w:val="24"/>
-          <w:szCs w:val="24"/>
-        </w:rPr>
-        <w:t>.</w:t>
+        <w:t>Formatting data into a structured CSV or Data Frame.</w:t>
       </w:r>
     </w:p>
     <w:p>
@@ -9875,15 +9802,7 @@
           <w:sz w:val="28"/>
           <w:szCs w:val="28"/>
         </w:rPr>
-        <w:t>4</w:t>
-      </w:r>
-      <w:r>
-        <w:rPr>
-          <w:b/>
-          <w:sz w:val="28"/>
-          <w:szCs w:val="28"/>
-        </w:rPr>
-        <w:t xml:space="preserve"> </w:t>
+        <w:t xml:space="preserve">4 </w:t>
       </w:r>
       <w:r>
         <w:rPr>
@@ -10128,15 +10047,7 @@
           <w:sz w:val="28"/>
           <w:szCs w:val="28"/>
         </w:rPr>
-        <w:t>5</w:t>
-      </w:r>
-      <w:r>
-        <w:rPr>
-          <w:b/>
-          <w:sz w:val="28"/>
-          <w:szCs w:val="28"/>
-        </w:rPr>
-        <w:t xml:space="preserve"> </w:t>
+        <w:t xml:space="preserve">5 </w:t>
       </w:r>
       <w:r>
         <w:rPr>
@@ -10548,6 +10459,7 @@
       </w:pPr>
       <w:r>
         <w:rPr>
+          <w:noProof/>
           <w:sz w:val="24"/>
           <w:szCs w:val="24"/>
         </w:rPr>
@@ -10622,26 +10534,30 @@
         <w:jc w:val="both"/>
         <w:rPr>
           <w:b/>
-        </w:rPr>
-      </w:pPr>
-      <w:r>
-        <w:rPr>
-          <w:b/>
-        </w:rPr>
-        <w:t>3.</w:t>
-      </w:r>
-      <w:r>
-        <w:rPr>
-          <w:b/>
-        </w:rPr>
-        <w:t>4</w:t>
-      </w:r>
-      <w:r>
+          <w:sz w:val="28"/>
+          <w:szCs w:val="28"/>
+        </w:rPr>
+      </w:pPr>
+      <w:r>
+        <w:rPr>
+          <w:b/>
+          <w:sz w:val="28"/>
+          <w:szCs w:val="28"/>
+        </w:rPr>
+        <w:t>3.4</w:t>
+      </w:r>
+      <w:r>
+        <w:rPr>
+          <w:sz w:val="28"/>
+          <w:szCs w:val="28"/>
+        </w:rPr>
         <w:t xml:space="preserve"> </w:t>
       </w:r>
       <w:r>
         <w:rPr>
           <w:b/>
+          <w:sz w:val="28"/>
+          <w:szCs w:val="28"/>
         </w:rPr>
         <w:t>Coding</w:t>
       </w:r>
@@ -10661,23 +10577,224 @@
           <w:sz w:val="24"/>
           <w:szCs w:val="24"/>
         </w:rPr>
-        <w:t>The system design phase is critical to ensuring that the “</w:t>
-      </w:r>
-      <w:r>
-        <w:rPr>
-          <w:b/>
-          <w:sz w:val="24"/>
-          <w:szCs w:val="24"/>
-        </w:rPr>
-        <w:t>Real-Time Stock Analysis and Prediction Using Python and Yahoo Finance</w:t>
-      </w:r>
-      <w:r>
-        <w:rPr>
-          <w:sz w:val="24"/>
-          <w:szCs w:val="24"/>
-        </w:rPr>
-        <w:t>” project operates efficiently and meets its objectives. This chapter outlines the architecture, components, and workflow of the system, detailing how each element interacts to create a cohesive stock analysis and prediction tool.</w:t>
-      </w:r>
+        <w:t>The project is implemented using Python and Flask as the backend framework</w:t>
+      </w:r>
+      <w:r>
+        <w:rPr>
+          <w:sz w:val="24"/>
+          <w:szCs w:val="24"/>
+        </w:rPr>
+        <w:t xml:space="preserve"> and HTML, CSS, JavaScript, Bootstrap 5 as frontend</w:t>
+      </w:r>
+      <w:r>
+        <w:rPr>
+          <w:sz w:val="24"/>
+          <w:szCs w:val="24"/>
+        </w:rPr>
+        <w:t>. The code is modular and consists of functions to fetch stock data, analyze trends, predict performance, and provide recommendations. This section explains the key components and functionalities of the code with snippets and descriptions.</w:t>
+      </w:r>
+    </w:p>
+    <w:p>
+      <w:pPr>
+        <w:pStyle w:val="BodyText"/>
+        <w:spacing w:line="276" w:lineRule="auto"/>
+        <w:jc w:val="both"/>
+        <w:rPr>
+          <w:sz w:val="24"/>
+          <w:szCs w:val="24"/>
+        </w:rPr>
+      </w:pPr>
+    </w:p>
+    <w:p>
+      <w:pPr>
+        <w:pStyle w:val="BodyText"/>
+        <w:spacing w:line="360" w:lineRule="auto"/>
+        <w:jc w:val="both"/>
+        <w:rPr>
+          <w:b/>
+          <w:sz w:val="28"/>
+          <w:szCs w:val="28"/>
+        </w:rPr>
+      </w:pPr>
+    </w:p>
+    <w:p>
+      <w:pPr>
+        <w:pStyle w:val="BodyText"/>
+        <w:spacing w:line="360" w:lineRule="auto"/>
+        <w:jc w:val="both"/>
+        <w:rPr>
+          <w:b/>
+          <w:sz w:val="28"/>
+          <w:szCs w:val="28"/>
+        </w:rPr>
+      </w:pPr>
+    </w:p>
+    <w:p>
+      <w:pPr>
+        <w:pStyle w:val="BodyText"/>
+        <w:spacing w:line="360" w:lineRule="auto"/>
+        <w:jc w:val="both"/>
+        <w:rPr>
+          <w:b/>
+          <w:sz w:val="28"/>
+          <w:szCs w:val="28"/>
+        </w:rPr>
+      </w:pPr>
+    </w:p>
+    <w:p>
+      <w:pPr>
+        <w:pStyle w:val="BodyText"/>
+        <w:spacing w:line="360" w:lineRule="auto"/>
+        <w:jc w:val="both"/>
+        <w:rPr>
+          <w:b/>
+          <w:sz w:val="28"/>
+          <w:szCs w:val="28"/>
+        </w:rPr>
+      </w:pPr>
+      <w:r>
+        <w:rPr>
+          <w:b/>
+          <w:sz w:val="28"/>
+          <w:szCs w:val="28"/>
+        </w:rPr>
+        <w:lastRenderedPageBreak/>
+        <w:t xml:space="preserve">File </w:t>
+      </w:r>
+      <w:r>
+        <w:rPr>
+          <w:b/>
+          <w:sz w:val="28"/>
+          <w:szCs w:val="28"/>
+        </w:rPr>
+        <w:t xml:space="preserve">and Folder </w:t>
+      </w:r>
+      <w:r>
+        <w:rPr>
+          <w:b/>
+          <w:sz w:val="28"/>
+          <w:szCs w:val="28"/>
+        </w:rPr>
+        <w:t>structure</w:t>
+      </w:r>
+    </w:p>
+    <w:p>
+      <w:pPr>
+        <w:pStyle w:val="BodyText"/>
+        <w:spacing w:line="360" w:lineRule="auto"/>
+        <w:jc w:val="both"/>
+        <w:rPr>
+          <w:sz w:val="24"/>
+          <w:szCs w:val="24"/>
+        </w:rPr>
+      </w:pPr>
+      <w:r>
+        <w:rPr>
+          <w:sz w:val="24"/>
+          <w:szCs w:val="24"/>
+        </w:rPr>
+        <w:t>I have created below file and directory structure.</w:t>
+      </w:r>
+      <w:bookmarkStart w:id="0" w:name="_GoBack"/>
+      <w:bookmarkEnd w:id="0"/>
+    </w:p>
+    <w:p>
+      <w:pPr>
+        <w:pStyle w:val="BodyText"/>
+        <w:spacing w:line="360" w:lineRule="auto"/>
+        <w:jc w:val="center"/>
+        <w:rPr>
+          <w:b/>
+          <w:sz w:val="28"/>
+          <w:szCs w:val="28"/>
+        </w:rPr>
+      </w:pPr>
+      <w:r>
+        <w:rPr>
+          <w:b/>
+          <w:sz w:val="28"/>
+          <w:szCs w:val="28"/>
+        </w:rPr>
+        <w:drawing>
+          <wp:inline distT="0" distB="0" distL="0" distR="0" wp14:anchorId="632ED42C" wp14:editId="0A99A90F">
+            <wp:extent cx="5649600" cy="7423485"/>
+            <wp:effectExtent l="0" t="0" r="1905" b="6350"/>
+            <wp:docPr id="7" name="Picture 7"/>
+            <wp:cNvGraphicFramePr>
+              <a:graphicFrameLocks xmlns:a="http://schemas.openxmlformats.org/drawingml/2006/main" noChangeAspect="1"/>
+            </wp:cNvGraphicFramePr>
+            <a:graphic xmlns:a="http://schemas.openxmlformats.org/drawingml/2006/main">
+              <a:graphicData uri="http://schemas.openxmlformats.org/drawingml/2006/picture">
+                <pic:pic xmlns:pic="http://schemas.openxmlformats.org/drawingml/2006/picture">
+                  <pic:nvPicPr>
+                    <pic:cNvPr id="1" name=""/>
+                    <pic:cNvPicPr/>
+                  </pic:nvPicPr>
+                  <pic:blipFill>
+                    <a:blip r:embed="rId11"/>
+                    <a:stretch>
+                      <a:fillRect/>
+                    </a:stretch>
+                  </pic:blipFill>
+                  <pic:spPr>
+                    <a:xfrm>
+                      <a:off x="0" y="0"/>
+                      <a:ext cx="5654869" cy="7430408"/>
+                    </a:xfrm>
+                    <a:prstGeom prst="rect">
+                      <a:avLst/>
+                    </a:prstGeom>
+                  </pic:spPr>
+                </pic:pic>
+              </a:graphicData>
+            </a:graphic>
+          </wp:inline>
+        </w:drawing>
+      </w:r>
+    </w:p>
+    <w:p>
+      <w:pPr>
+        <w:pStyle w:val="BodyText"/>
+        <w:spacing w:line="276" w:lineRule="auto"/>
+        <w:jc w:val="center"/>
+        <w:rPr>
+          <w:sz w:val="24"/>
+          <w:szCs w:val="24"/>
+        </w:rPr>
+      </w:pPr>
+    </w:p>
+    <w:p>
+      <w:pPr>
+        <w:pStyle w:val="BodyText"/>
+        <w:spacing w:line="276" w:lineRule="auto"/>
+        <w:jc w:val="both"/>
+        <w:rPr>
+          <w:sz w:val="24"/>
+          <w:szCs w:val="24"/>
+        </w:rPr>
+      </w:pPr>
+    </w:p>
+    <w:p>
+      <w:pPr>
+        <w:pStyle w:val="BodyText"/>
+        <w:spacing w:line="276" w:lineRule="auto"/>
+        <w:jc w:val="both"/>
+        <w:rPr>
+          <w:sz w:val="24"/>
+          <w:szCs w:val="24"/>
+        </w:rPr>
+      </w:pPr>
+    </w:p>
+    <w:p>
+      <w:pPr>
+        <w:pStyle w:val="BodyText"/>
+        <w:spacing w:line="276" w:lineRule="auto"/>
+        <w:jc w:val="both"/>
+        <w:rPr>
+          <w:sz w:val="24"/>
+          <w:szCs w:val="24"/>
+        </w:rPr>
+      </w:pPr>
     </w:p>
     <w:p>
       <w:pPr>
@@ -10808,7 +10925,7 @@
       </w:pPr>
     </w:p>
     <w:sectPr>
-      <w:footerReference w:type="default" r:id="rId11"/>
+      <w:footerReference w:type="default" r:id="rId12"/>
       <w:pgSz w:w="11906" w:h="16838"/>
       <w:pgMar w:top="1440" w:right="1440" w:bottom="1440" w:left="1440" w:header="709" w:footer="709" w:gutter="0"/>
       <w:cols w:space="708"/>

</xml_diff>